<commit_message>
Update Load Testing - Added Admin Page Stats
</commit_message>
<xml_diff>
--- a/documentations/testing/Non - functional testing/Load Testing.docx
+++ b/documentations/testing/Non - functional testing/Load Testing.docx
@@ -44,9 +44,33 @@
           <w:sz w:val="28"/>
           <w:szCs w:val="28"/>
         </w:rPr>
-        <w:t xml:space="preserve">in </w:t>
+        <w:t>in Jmeter</w:t>
       </w:r>
-      <w:proofErr w:type="spellStart"/>
+      <w:r>
+        <w:rPr>
+          <w:rFonts w:cstheme="minorHAnsi"/>
+          <w:sz w:val="28"/>
+          <w:szCs w:val="28"/>
+        </w:rPr>
+        <w:t>.</w:t>
+      </w:r>
+    </w:p>
+    <w:p>
+      <w:pPr>
+        <w:rPr>
+          <w:rFonts w:cstheme="minorHAnsi"/>
+          <w:sz w:val="28"/>
+          <w:szCs w:val="28"/>
+        </w:rPr>
+      </w:pPr>
+      <w:r>
+        <w:rPr>
+          <w:rFonts w:cstheme="minorHAnsi"/>
+          <w:sz w:val="28"/>
+          <w:szCs w:val="28"/>
+        </w:rPr>
+        <w:t xml:space="preserve">A </w:t>
+      </w:r>
       <w:r>
         <w:rPr>
           <w:rFonts w:cstheme="minorHAnsi"/>
@@ -55,20 +79,24 @@
           <w:sz w:val="28"/>
           <w:szCs w:val="28"/>
         </w:rPr>
-        <w:t>Jmeter</w:t>
+        <w:t xml:space="preserve">Jmeter </w:t>
       </w:r>
-      <w:proofErr w:type="spellEnd"/>
       <w:r>
         <w:rPr>
           <w:rFonts w:cstheme="minorHAnsi"/>
           <w:sz w:val="28"/>
           <w:szCs w:val="28"/>
         </w:rPr>
-        <w:t>.</w:t>
+        <w:t>Test Plan must have listener to showcase the result of performance test execution.</w:t>
       </w:r>
     </w:p>
     <w:p>
       <w:pPr>
+        <w:pStyle w:val="ListParagraph"/>
+        <w:numPr>
+          <w:ilvl w:val="0"/>
+          <w:numId w:val="4"/>
+        </w:numPr>
         <w:rPr>
           <w:rFonts w:cstheme="minorHAnsi"/>
           <w:sz w:val="28"/>
@@ -81,9 +109,8 @@
           <w:sz w:val="28"/>
           <w:szCs w:val="28"/>
         </w:rPr>
-        <w:t xml:space="preserve">A </w:t>
+        <w:t xml:space="preserve">Listeners capture the response coming back from Server while </w:t>
       </w:r>
-      <w:proofErr w:type="spellStart"/>
       <w:r>
         <w:rPr>
           <w:rFonts w:cstheme="minorHAnsi"/>
@@ -94,7 +121,36 @@
         </w:rPr>
         <w:t>Jmeter</w:t>
       </w:r>
-      <w:proofErr w:type="spellEnd"/>
+      <w:r>
+        <w:rPr>
+          <w:rFonts w:cstheme="minorHAnsi"/>
+          <w:sz w:val="28"/>
+          <w:szCs w:val="28"/>
+        </w:rPr>
+        <w:t xml:space="preserve"> runs and showcase in the form of – tree, tables, graphs and log files.</w:t>
+      </w:r>
+    </w:p>
+    <w:p>
+      <w:pPr>
+        <w:pStyle w:val="ListParagraph"/>
+        <w:numPr>
+          <w:ilvl w:val="0"/>
+          <w:numId w:val="4"/>
+        </w:numPr>
+        <w:rPr>
+          <w:rFonts w:cstheme="minorHAnsi"/>
+          <w:sz w:val="28"/>
+          <w:szCs w:val="28"/>
+        </w:rPr>
+      </w:pPr>
+      <w:r>
+        <w:rPr>
+          <w:rFonts w:cstheme="minorHAnsi"/>
+          <w:sz w:val="28"/>
+          <w:szCs w:val="28"/>
+        </w:rPr>
+        <w:t xml:space="preserve">It also allows you to save the result in a file for future reference. There are many types of listeners </w:t>
+      </w:r>
       <w:r>
         <w:rPr>
           <w:rFonts w:cstheme="minorHAnsi"/>
@@ -103,7 +159,7 @@
           <w:sz w:val="28"/>
           <w:szCs w:val="28"/>
         </w:rPr>
-        <w:t xml:space="preserve"> </w:t>
+        <w:t>Jmeter</w:t>
       </w:r>
       <w:r>
         <w:rPr>
@@ -111,15 +167,32 @@
           <w:sz w:val="28"/>
           <w:szCs w:val="28"/>
         </w:rPr>
-        <w:t>Test Plan must have listener to showcase the result of performance test execution.</w:t>
+        <w:t xml:space="preserve"> provides. Some of them are: Summary Report, Aggregate Report, Aggregate Graph, View Results Tree, View Results in Table etc.</w:t>
       </w:r>
     </w:p>
     <w:p>
       <w:pPr>
+        <w:rPr>
+          <w:rFonts w:cstheme="minorHAnsi"/>
+          <w:sz w:val="28"/>
+          <w:szCs w:val="28"/>
+        </w:rPr>
+      </w:pPr>
+      <w:r>
+        <w:rPr>
+          <w:rFonts w:cstheme="minorHAnsi"/>
+          <w:sz w:val="28"/>
+          <w:szCs w:val="28"/>
+        </w:rPr>
+        <w:t>Here is the detailed understanding of each parameter in Summary report.</w:t>
+      </w:r>
+    </w:p>
+    <w:p>
+      <w:pPr>
         <w:pStyle w:val="ListParagraph"/>
         <w:numPr>
           <w:ilvl w:val="0"/>
-          <w:numId w:val="4"/>
+          <w:numId w:val="5"/>
         </w:numPr>
         <w:rPr>
           <w:rFonts w:cstheme="minorHAnsi"/>
@@ -127,15 +200,6 @@
           <w:szCs w:val="28"/>
         </w:rPr>
       </w:pPr>
-      <w:r>
-        <w:rPr>
-          <w:rFonts w:cstheme="minorHAnsi"/>
-          <w:sz w:val="28"/>
-          <w:szCs w:val="28"/>
-        </w:rPr>
-        <w:t xml:space="preserve">Listeners capture the response coming back from Server while </w:t>
-      </w:r>
-      <w:proofErr w:type="spellStart"/>
       <w:r>
         <w:rPr>
           <w:rFonts w:cstheme="minorHAnsi"/>
@@ -144,16 +208,15 @@
           <w:sz w:val="28"/>
           <w:szCs w:val="28"/>
         </w:rPr>
-        <w:t>Jmeter</w:t>
+        <w:t>Label:</w:t>
       </w:r>
-      <w:proofErr w:type="spellEnd"/>
       <w:r>
         <w:rPr>
           <w:rFonts w:cstheme="minorHAnsi"/>
           <w:sz w:val="28"/>
           <w:szCs w:val="28"/>
         </w:rPr>
-        <w:t xml:space="preserve"> runs and showcase in the form of – tree, tables, graphs and log files.</w:t>
+        <w:t xml:space="preserve"> It is the name/URL for the specific HTTP(s) Request. If you have selected “Include group name in label?” option then the name of the Thread Group is applied as the prefix to each label.</w:t>
       </w:r>
     </w:p>
     <w:p>
@@ -161,7 +224,7 @@
         <w:pStyle w:val="ListParagraph"/>
         <w:numPr>
           <w:ilvl w:val="0"/>
-          <w:numId w:val="4"/>
+          <w:numId w:val="5"/>
         </w:numPr>
         <w:rPr>
           <w:rFonts w:cstheme="minorHAnsi"/>
@@ -169,15 +232,6 @@
           <w:szCs w:val="28"/>
         </w:rPr>
       </w:pPr>
-      <w:r>
-        <w:rPr>
-          <w:rFonts w:cstheme="minorHAnsi"/>
-          <w:sz w:val="28"/>
-          <w:szCs w:val="28"/>
-        </w:rPr>
-        <w:t xml:space="preserve">It also allows you to save the result in a file for future reference. There are many types of listeners </w:t>
-      </w:r>
-      <w:proofErr w:type="spellStart"/>
       <w:r>
         <w:rPr>
           <w:rFonts w:cstheme="minorHAnsi"/>
@@ -186,33 +240,15 @@
           <w:sz w:val="28"/>
           <w:szCs w:val="28"/>
         </w:rPr>
-        <w:t>Jmeter</w:t>
+        <w:t xml:space="preserve">Samples: </w:t>
       </w:r>
-      <w:proofErr w:type="spellEnd"/>
       <w:r>
         <w:rPr>
           <w:rFonts w:cstheme="minorHAnsi"/>
           <w:sz w:val="28"/>
           <w:szCs w:val="28"/>
         </w:rPr>
-        <w:t xml:space="preserve"> provides. Some of them are: Summary Report, Aggregate Report, Aggregate Graph, View Results Tree, View Results in Table etc.</w:t>
-      </w:r>
-    </w:p>
-    <w:p>
-      <w:pPr>
-        <w:rPr>
-          <w:rFonts w:cstheme="minorHAnsi"/>
-          <w:sz w:val="28"/>
-          <w:szCs w:val="28"/>
-        </w:rPr>
-      </w:pPr>
-      <w:r>
-        <w:rPr>
-          <w:rFonts w:cstheme="minorHAnsi"/>
-          <w:sz w:val="28"/>
-          <w:szCs w:val="28"/>
-        </w:rPr>
-        <w:t>Here is the detailed understanding of each parameter in Summary report.</w:t>
+        <w:t>This indicates the number of virtual users per request.</w:t>
       </w:r>
     </w:p>
     <w:p>
@@ -236,7 +272,7 @@
           <w:sz w:val="28"/>
           <w:szCs w:val="28"/>
         </w:rPr>
-        <w:t>Label:</w:t>
+        <w:t>Average:</w:t>
       </w:r>
       <w:r>
         <w:rPr>
@@ -244,7 +280,7 @@
           <w:sz w:val="28"/>
           <w:szCs w:val="28"/>
         </w:rPr>
-        <w:t xml:space="preserve"> It is the name/URL for the specific HTTP(s) Request. If you have selected “Include group name in label?” option then the name of the Thread Group is applied as the prefix to each label.</w:t>
+        <w:t xml:space="preserve"> It is the average time taken by all the samples to execute specific label. </w:t>
       </w:r>
     </w:p>
     <w:p>
@@ -268,7 +304,7 @@
           <w:sz w:val="28"/>
           <w:szCs w:val="28"/>
         </w:rPr>
-        <w:t xml:space="preserve">Samples: </w:t>
+        <w:t>Min:</w:t>
       </w:r>
       <w:r>
         <w:rPr>
@@ -276,7 +312,7 @@
           <w:sz w:val="28"/>
           <w:szCs w:val="28"/>
         </w:rPr>
-        <w:t>This indicates the number of virtual users per request.</w:t>
+        <w:t xml:space="preserve"> The shortest time taken by a sample for specific label.</w:t>
       </w:r>
     </w:p>
     <w:p>
@@ -300,7 +336,7 @@
           <w:sz w:val="28"/>
           <w:szCs w:val="28"/>
         </w:rPr>
-        <w:t>Average:</w:t>
+        <w:t>Max:</w:t>
       </w:r>
       <w:r>
         <w:rPr>
@@ -308,7 +344,7 @@
           <w:sz w:val="28"/>
           <w:szCs w:val="28"/>
         </w:rPr>
-        <w:t xml:space="preserve"> It is the average time taken by all the samples to execute specific label. </w:t>
+        <w:t xml:space="preserve"> The longest time taken by a sample for specific label. </w:t>
       </w:r>
     </w:p>
     <w:p>
@@ -332,7 +368,7 @@
           <w:sz w:val="28"/>
           <w:szCs w:val="28"/>
         </w:rPr>
-        <w:t>Min:</w:t>
+        <w:t>Std. Dev.:</w:t>
       </w:r>
       <w:r>
         <w:rPr>
@@ -340,7 +376,7 @@
           <w:sz w:val="28"/>
           <w:szCs w:val="28"/>
         </w:rPr>
-        <w:t xml:space="preserve"> The shortest time taken by a sample for specific label.</w:t>
+        <w:t xml:space="preserve"> This shows the set of exceptional cases which were deviating from the average value of sample response time. The lesser this value more consistent the data. Standard deviation should be less than or equal to half of the average time for a label.</w:t>
       </w:r>
     </w:p>
     <w:p>
@@ -364,7 +400,7 @@
           <w:sz w:val="28"/>
           <w:szCs w:val="28"/>
         </w:rPr>
-        <w:t>Max:</w:t>
+        <w:t>Error%:</w:t>
       </w:r>
       <w:r>
         <w:rPr>
@@ -372,7 +408,7 @@
           <w:sz w:val="28"/>
           <w:szCs w:val="28"/>
         </w:rPr>
-        <w:t xml:space="preserve"> The longest time taken by a sample for specific label. </w:t>
+        <w:t xml:space="preserve"> Percentage of Failed requests per Label.</w:t>
       </w:r>
     </w:p>
     <w:p>
@@ -396,7 +432,7 @@
           <w:sz w:val="28"/>
           <w:szCs w:val="28"/>
         </w:rPr>
-        <w:t>Std. Dev.:</w:t>
+        <w:t>Throughput:</w:t>
       </w:r>
       <w:r>
         <w:rPr>
@@ -404,7 +440,7 @@
           <w:sz w:val="28"/>
           <w:szCs w:val="28"/>
         </w:rPr>
-        <w:t xml:space="preserve"> This shows the set of exceptional cases which were deviating from the average value of sample response time. The lesser this value more consistent the data. Standard deviation should be less than or equal to half of the average time for a label.</w:t>
+        <w:t xml:space="preserve"> Throughput is the number of requests that are processed per time unit (seconds, minutes, hours) by the server. This time is calculated from the start of first sample to the end of the last sample. Larger throughput is better.</w:t>
       </w:r>
     </w:p>
     <w:p>
@@ -428,7 +464,7 @@
           <w:sz w:val="28"/>
           <w:szCs w:val="28"/>
         </w:rPr>
-        <w:t>Error%:</w:t>
+        <w:t>KB/Sec:</w:t>
       </w:r>
       <w:r>
         <w:rPr>
@@ -436,23 +472,27 @@
           <w:sz w:val="28"/>
           <w:szCs w:val="28"/>
         </w:rPr>
-        <w:t xml:space="preserve"> Percentage of Failed requests per Label.</w:t>
+        <w:t xml:space="preserve"> This indicates the amount of data downloaded from server during the performance test</w:t>
+      </w:r>
+      <w:r>
+        <w:rPr>
+          <w:rFonts w:cstheme="minorHAnsi"/>
+          <w:sz w:val="28"/>
+          <w:szCs w:val="28"/>
+        </w:rPr>
+        <w:t xml:space="preserve"> </w:t>
+      </w:r>
+      <w:r>
+        <w:rPr>
+          <w:rFonts w:cstheme="minorHAnsi"/>
+          <w:sz w:val="28"/>
+          <w:szCs w:val="28"/>
+        </w:rPr>
+        <w:t>execution. In short, it is the Throughput measured in Kilobytes per second.</w:t>
       </w:r>
     </w:p>
     <w:p>
       <w:pPr>
-        <w:pStyle w:val="ListParagraph"/>
-        <w:numPr>
-          <w:ilvl w:val="0"/>
-          <w:numId w:val="5"/>
-        </w:numPr>
-        <w:rPr>
-          <w:rFonts w:cstheme="minorHAnsi"/>
-          <w:sz w:val="28"/>
-          <w:szCs w:val="28"/>
-        </w:rPr>
-      </w:pPr>
-      <w:r>
         <w:rPr>
           <w:rFonts w:cstheme="minorHAnsi"/>
           <w:b/>
@@ -460,31 +500,10 @@
           <w:sz w:val="28"/>
           <w:szCs w:val="28"/>
         </w:rPr>
-        <w:t>Throughput:</w:t>
-      </w:r>
-      <w:r>
-        <w:rPr>
-          <w:rFonts w:cstheme="minorHAnsi"/>
-          <w:sz w:val="28"/>
-          <w:szCs w:val="28"/>
-        </w:rPr>
-        <w:t xml:space="preserve"> Throughput is the number of requests that are processed per time unit (seconds, minutes, hours) by the server. This time is calculated from the start of first sample to the end of the last sample. Larger throughput is better.</w:t>
-      </w:r>
+      </w:pPr>
     </w:p>
     <w:p>
       <w:pPr>
-        <w:pStyle w:val="ListParagraph"/>
-        <w:numPr>
-          <w:ilvl w:val="0"/>
-          <w:numId w:val="5"/>
-        </w:numPr>
-        <w:rPr>
-          <w:rFonts w:cstheme="minorHAnsi"/>
-          <w:sz w:val="28"/>
-          <w:szCs w:val="28"/>
-        </w:rPr>
-      </w:pPr>
-      <w:r>
         <w:rPr>
           <w:rFonts w:cstheme="minorHAnsi"/>
           <w:b/>
@@ -492,35 +511,8 @@
           <w:sz w:val="28"/>
           <w:szCs w:val="28"/>
         </w:rPr>
-        <w:t>KB/Sec:</w:t>
-      </w:r>
+      </w:pPr>
       <w:r>
-        <w:rPr>
-          <w:rFonts w:cstheme="minorHAnsi"/>
-          <w:sz w:val="28"/>
-          <w:szCs w:val="28"/>
-        </w:rPr>
-        <w:t xml:space="preserve"> This indicates the amount of data downloaded from server during the performance test</w:t>
-      </w:r>
-      <w:r>
-        <w:rPr>
-          <w:rFonts w:cstheme="minorHAnsi"/>
-          <w:sz w:val="28"/>
-          <w:szCs w:val="28"/>
-        </w:rPr>
-        <w:t xml:space="preserve"> </w:t>
-      </w:r>
-      <w:r>
-        <w:rPr>
-          <w:rFonts w:cstheme="minorHAnsi"/>
-          <w:sz w:val="28"/>
-          <w:szCs w:val="28"/>
-        </w:rPr>
-        <w:t>execution. In short, it is the Throughput measured in Kilobytes per second.</w:t>
-      </w:r>
-    </w:p>
-    <w:p>
-      <w:pPr>
         <w:rPr>
           <w:rFonts w:cstheme="minorHAnsi"/>
           <w:b/>
@@ -528,26 +520,6 @@
           <w:sz w:val="28"/>
           <w:szCs w:val="28"/>
         </w:rPr>
-      </w:pPr>
-    </w:p>
-    <w:p>
-      <w:pPr>
-        <w:rPr>
-          <w:rFonts w:cstheme="minorHAnsi"/>
-          <w:b/>
-          <w:bCs/>
-          <w:sz w:val="28"/>
-          <w:szCs w:val="28"/>
-        </w:rPr>
-      </w:pPr>
-      <w:r>
-        <w:rPr>
-          <w:rFonts w:cstheme="minorHAnsi"/>
-          <w:b/>
-          <w:bCs/>
-          <w:sz w:val="28"/>
-          <w:szCs w:val="28"/>
-        </w:rPr>
         <w:lastRenderedPageBreak/>
         <w:t>Test – HTTP GET Request of all the pages</w:t>
       </w:r>
@@ -672,6 +644,26 @@
           <w:szCs w:val="28"/>
         </w:rPr>
         <w:t>Landing</w:t>
+      </w:r>
+    </w:p>
+    <w:p>
+      <w:pPr>
+        <w:pStyle w:val="ListParagraph"/>
+        <w:numPr>
+          <w:ilvl w:val="0"/>
+          <w:numId w:val="1"/>
+        </w:numPr>
+        <w:rPr>
+          <w:sz w:val="28"/>
+          <w:szCs w:val="28"/>
+        </w:rPr>
+      </w:pPr>
+      <w:r>
+        <w:rPr>
+          <w:sz w:val="28"/>
+          <w:szCs w:val="28"/>
+        </w:rPr>
+        <w:t>Admin</w:t>
       </w:r>
     </w:p>
     <w:p>
@@ -869,23 +861,7 @@
                 <w:sz w:val="28"/>
                 <w:szCs w:val="28"/>
               </w:rPr>
-              <w:t xml:space="preserve">Average </w:t>
-            </w:r>
-            <w:proofErr w:type="gramStart"/>
-            <w:r>
-              <w:rPr>
-                <w:sz w:val="28"/>
-                <w:szCs w:val="28"/>
-              </w:rPr>
-              <w:t>Error(</w:t>
-            </w:r>
-            <w:proofErr w:type="gramEnd"/>
-            <w:r>
-              <w:rPr>
-                <w:sz w:val="28"/>
-                <w:szCs w:val="28"/>
-              </w:rPr>
-              <w:t>In %)</w:t>
+              <w:t>Average Error(In %)</w:t>
             </w:r>
           </w:p>
         </w:tc>
@@ -1482,23 +1458,7 @@
                 <w:sz w:val="28"/>
                 <w:szCs w:val="28"/>
               </w:rPr>
-              <w:t xml:space="preserve">Average </w:t>
-            </w:r>
-            <w:proofErr w:type="gramStart"/>
-            <w:r>
-              <w:rPr>
-                <w:sz w:val="28"/>
-                <w:szCs w:val="28"/>
-              </w:rPr>
-              <w:t>Error(</w:t>
-            </w:r>
-            <w:proofErr w:type="gramEnd"/>
-            <w:r>
-              <w:rPr>
-                <w:sz w:val="28"/>
-                <w:szCs w:val="28"/>
-              </w:rPr>
-              <w:t>In %)</w:t>
+              <w:t>Average Error(In %)</w:t>
             </w:r>
           </w:p>
         </w:tc>
@@ -1921,7 +1881,6 @@
           <w:szCs w:val="36"/>
         </w:rPr>
       </w:pPr>
-      <w:proofErr w:type="spellStart"/>
       <w:r>
         <w:rPr>
           <w:sz w:val="36"/>
@@ -1930,7 +1889,6 @@
         <w:lastRenderedPageBreak/>
         <w:t>StockInfo</w:t>
       </w:r>
-      <w:proofErr w:type="spellEnd"/>
       <w:r>
         <w:rPr>
           <w:sz w:val="36"/>
@@ -2108,23 +2066,7 @@
                 <w:sz w:val="28"/>
                 <w:szCs w:val="28"/>
               </w:rPr>
-              <w:t xml:space="preserve">Average </w:t>
-            </w:r>
-            <w:proofErr w:type="gramStart"/>
-            <w:r>
-              <w:rPr>
-                <w:sz w:val="28"/>
-                <w:szCs w:val="28"/>
-              </w:rPr>
-              <w:t>Error(</w:t>
-            </w:r>
-            <w:proofErr w:type="gramEnd"/>
-            <w:r>
-              <w:rPr>
-                <w:sz w:val="28"/>
-                <w:szCs w:val="28"/>
-              </w:rPr>
-              <w:t>In %)</w:t>
+              <w:t>Average Error(In %)</w:t>
             </w:r>
           </w:p>
         </w:tc>
@@ -2721,23 +2663,7 @@
                 <w:sz w:val="28"/>
                 <w:szCs w:val="28"/>
               </w:rPr>
-              <w:t xml:space="preserve">Average </w:t>
-            </w:r>
-            <w:proofErr w:type="gramStart"/>
-            <w:r>
-              <w:rPr>
-                <w:sz w:val="28"/>
-                <w:szCs w:val="28"/>
-              </w:rPr>
-              <w:t>Error(</w:t>
-            </w:r>
-            <w:proofErr w:type="gramEnd"/>
-            <w:r>
-              <w:rPr>
-                <w:sz w:val="28"/>
-                <w:szCs w:val="28"/>
-              </w:rPr>
-              <w:t>In %)</w:t>
+              <w:t>Average Error(In %)</w:t>
             </w:r>
           </w:p>
         </w:tc>
@@ -3335,23 +3261,7 @@
                 <w:sz w:val="28"/>
                 <w:szCs w:val="28"/>
               </w:rPr>
-              <w:t xml:space="preserve">Average </w:t>
-            </w:r>
-            <w:proofErr w:type="gramStart"/>
-            <w:r>
-              <w:rPr>
-                <w:sz w:val="28"/>
-                <w:szCs w:val="28"/>
-              </w:rPr>
-              <w:t>Error(</w:t>
-            </w:r>
-            <w:proofErr w:type="gramEnd"/>
-            <w:r>
-              <w:rPr>
-                <w:sz w:val="28"/>
-                <w:szCs w:val="28"/>
-              </w:rPr>
-              <w:t>In %)</w:t>
+              <w:t>Average Error(In %)</w:t>
             </w:r>
           </w:p>
         </w:tc>
@@ -3753,6 +3663,614 @@
                 <w:szCs w:val="28"/>
               </w:rPr>
               <w:t>4.6</w:t>
+            </w:r>
+          </w:p>
+        </w:tc>
+      </w:tr>
+    </w:tbl>
+    <w:p/>
+    <w:p>
+      <w:pPr>
+        <w:pStyle w:val="Heading1"/>
+        <w:numPr>
+          <w:ilvl w:val="0"/>
+          <w:numId w:val="2"/>
+        </w:numPr>
+        <w:rPr>
+          <w:sz w:val="36"/>
+          <w:szCs w:val="36"/>
+        </w:rPr>
+      </w:pPr>
+      <w:r>
+        <w:rPr>
+          <w:sz w:val="36"/>
+          <w:szCs w:val="36"/>
+        </w:rPr>
+        <w:lastRenderedPageBreak/>
+        <w:t xml:space="preserve">Admin </w:t>
+      </w:r>
+      <w:r>
+        <w:rPr>
+          <w:sz w:val="36"/>
+          <w:szCs w:val="36"/>
+        </w:rPr>
+        <w:t>Page</w:t>
+      </w:r>
+    </w:p>
+    <w:p>
+      <w:r>
+        <w:drawing>
+          <wp:inline distT="0" distB="0" distL="0" distR="0" wp14:anchorId="7EB8921C" wp14:editId="12946586">
+            <wp:extent cx="5731510" cy="1127760"/>
+            <wp:effectExtent l="0" t="0" r="2540" b="0"/>
+            <wp:docPr id="1690736328" name="Picture 1"/>
+            <wp:cNvGraphicFramePr>
+              <a:graphicFrameLocks xmlns:a="http://schemas.openxmlformats.org/drawingml/2006/main" noChangeAspect="1"/>
+            </wp:cNvGraphicFramePr>
+            <a:graphic xmlns:a="http://schemas.openxmlformats.org/drawingml/2006/main">
+              <a:graphicData uri="http://schemas.openxmlformats.org/drawingml/2006/picture">
+                <pic:pic xmlns:pic="http://schemas.openxmlformats.org/drawingml/2006/picture">
+                  <pic:nvPicPr>
+                    <pic:cNvPr id="1690736328" name=""/>
+                    <pic:cNvPicPr/>
+                  </pic:nvPicPr>
+                  <pic:blipFill>
+                    <a:blip r:embed="rId10"/>
+                    <a:stretch>
+                      <a:fillRect/>
+                    </a:stretch>
+                  </pic:blipFill>
+                  <pic:spPr>
+                    <a:xfrm>
+                      <a:off x="0" y="0"/>
+                      <a:ext cx="5731510" cy="1127760"/>
+                    </a:xfrm>
+                    <a:prstGeom prst="rect">
+                      <a:avLst/>
+                    </a:prstGeom>
+                  </pic:spPr>
+                </pic:pic>
+              </a:graphicData>
+            </a:graphic>
+          </wp:inline>
+        </w:drawing>
+      </w:r>
+    </w:p>
+    <w:tbl>
+      <w:tblPr>
+        <w:tblStyle w:val="TableGrid"/>
+        <w:tblW w:w="0" w:type="auto"/>
+        <w:tblLook w:val="04A0" w:firstRow="1" w:lastRow="0" w:firstColumn="1" w:lastColumn="0" w:noHBand="0" w:noVBand="1"/>
+      </w:tblPr>
+      <w:tblGrid>
+        <w:gridCol w:w="1475"/>
+        <w:gridCol w:w="1339"/>
+        <w:gridCol w:w="1231"/>
+        <w:gridCol w:w="1825"/>
+        <w:gridCol w:w="1461"/>
+        <w:gridCol w:w="1685"/>
+      </w:tblGrid>
+      <w:tr>
+        <w:tc>
+          <w:tcPr>
+            <w:tcW w:w="1627" w:type="dxa"/>
+          </w:tcPr>
+          <w:p>
+            <w:pPr>
+              <w:rPr>
+                <w:sz w:val="28"/>
+                <w:szCs w:val="28"/>
+              </w:rPr>
+            </w:pPr>
+            <w:r>
+              <w:rPr>
+                <w:sz w:val="28"/>
+                <w:szCs w:val="28"/>
+              </w:rPr>
+              <w:t>Number of Users</w:t>
+            </w:r>
+          </w:p>
+        </w:tc>
+        <w:tc>
+          <w:tcPr>
+            <w:tcW w:w="1518" w:type="dxa"/>
+          </w:tcPr>
+          <w:p>
+            <w:pPr>
+              <w:rPr>
+                <w:sz w:val="28"/>
+                <w:szCs w:val="28"/>
+              </w:rPr>
+            </w:pPr>
+            <w:r>
+              <w:rPr>
+                <w:sz w:val="28"/>
+                <w:szCs w:val="28"/>
+              </w:rPr>
+              <w:t>Ramp-up Period</w:t>
+            </w:r>
+          </w:p>
+        </w:tc>
+        <w:tc>
+          <w:tcPr>
+            <w:tcW w:w="1388" w:type="dxa"/>
+          </w:tcPr>
+          <w:p>
+            <w:pPr>
+              <w:rPr>
+                <w:sz w:val="28"/>
+                <w:szCs w:val="28"/>
+              </w:rPr>
+            </w:pPr>
+            <w:r>
+              <w:rPr>
+                <w:sz w:val="28"/>
+                <w:szCs w:val="28"/>
+              </w:rPr>
+              <w:t>Loop Count</w:t>
+            </w:r>
+          </w:p>
+        </w:tc>
+        <w:tc>
+          <w:tcPr>
+            <w:tcW w:w="1289" w:type="dxa"/>
+          </w:tcPr>
+          <w:p>
+            <w:pPr>
+              <w:rPr>
+                <w:sz w:val="28"/>
+                <w:szCs w:val="28"/>
+              </w:rPr>
+            </w:pPr>
+            <w:r>
+              <w:rPr>
+                <w:sz w:val="28"/>
+                <w:szCs w:val="28"/>
+              </w:rPr>
+              <w:t>Total Samples</w:t>
+            </w:r>
+          </w:p>
+          <w:p>
+            <w:pPr>
+              <w:rPr>
+                <w:sz w:val="28"/>
+                <w:szCs w:val="28"/>
+              </w:rPr>
+            </w:pPr>
+            <w:r>
+              <w:rPr>
+                <w:sz w:val="28"/>
+                <w:szCs w:val="28"/>
+              </w:rPr>
+              <w:t>(Users*Loops)</w:t>
+            </w:r>
+          </w:p>
+        </w:tc>
+        <w:tc>
+          <w:tcPr>
+            <w:tcW w:w="1616" w:type="dxa"/>
+          </w:tcPr>
+          <w:p>
+            <w:pPr>
+              <w:rPr>
+                <w:sz w:val="28"/>
+                <w:szCs w:val="28"/>
+              </w:rPr>
+            </w:pPr>
+            <w:r>
+              <w:rPr>
+                <w:sz w:val="28"/>
+                <w:szCs w:val="28"/>
+              </w:rPr>
+              <w:t>Average Error(In %)</w:t>
+            </w:r>
+          </w:p>
+        </w:tc>
+        <w:tc>
+          <w:tcPr>
+            <w:tcW w:w="1578" w:type="dxa"/>
+          </w:tcPr>
+          <w:p>
+            <w:pPr>
+              <w:rPr>
+                <w:sz w:val="28"/>
+                <w:szCs w:val="28"/>
+              </w:rPr>
+            </w:pPr>
+            <w:r>
+              <w:rPr>
+                <w:sz w:val="28"/>
+                <w:szCs w:val="28"/>
+              </w:rPr>
+              <w:t>Throughput</w:t>
+            </w:r>
+          </w:p>
+          <w:p>
+            <w:pPr>
+              <w:rPr>
+                <w:sz w:val="28"/>
+                <w:szCs w:val="28"/>
+              </w:rPr>
+            </w:pPr>
+            <w:r>
+              <w:rPr>
+                <w:sz w:val="28"/>
+                <w:szCs w:val="28"/>
+              </w:rPr>
+              <w:t>(Response/s)</w:t>
+            </w:r>
+          </w:p>
+        </w:tc>
+      </w:tr>
+      <w:tr>
+        <w:tc>
+          <w:tcPr>
+            <w:tcW w:w="1627" w:type="dxa"/>
+          </w:tcPr>
+          <w:p>
+            <w:pPr>
+              <w:rPr>
+                <w:sz w:val="28"/>
+                <w:szCs w:val="28"/>
+              </w:rPr>
+            </w:pPr>
+            <w:r>
+              <w:rPr>
+                <w:sz w:val="28"/>
+                <w:szCs w:val="28"/>
+              </w:rPr>
+              <w:t>200</w:t>
+            </w:r>
+          </w:p>
+        </w:tc>
+        <w:tc>
+          <w:tcPr>
+            <w:tcW w:w="1518" w:type="dxa"/>
+          </w:tcPr>
+          <w:p>
+            <w:pPr>
+              <w:rPr>
+                <w:sz w:val="28"/>
+                <w:szCs w:val="28"/>
+              </w:rPr>
+            </w:pPr>
+            <w:r>
+              <w:rPr>
+                <w:sz w:val="28"/>
+                <w:szCs w:val="28"/>
+              </w:rPr>
+              <w:t>2</w:t>
+            </w:r>
+          </w:p>
+        </w:tc>
+        <w:tc>
+          <w:tcPr>
+            <w:tcW w:w="1388" w:type="dxa"/>
+          </w:tcPr>
+          <w:p>
+            <w:pPr>
+              <w:rPr>
+                <w:sz w:val="28"/>
+                <w:szCs w:val="28"/>
+              </w:rPr>
+            </w:pPr>
+            <w:r>
+              <w:rPr>
+                <w:sz w:val="28"/>
+                <w:szCs w:val="28"/>
+              </w:rPr>
+              <w:t>2</w:t>
+            </w:r>
+          </w:p>
+        </w:tc>
+        <w:tc>
+          <w:tcPr>
+            <w:tcW w:w="1289" w:type="dxa"/>
+          </w:tcPr>
+          <w:p>
+            <w:pPr>
+              <w:rPr>
+                <w:sz w:val="28"/>
+                <w:szCs w:val="28"/>
+              </w:rPr>
+            </w:pPr>
+            <w:r>
+              <w:rPr>
+                <w:sz w:val="28"/>
+                <w:szCs w:val="28"/>
+              </w:rPr>
+              <w:t>400</w:t>
+            </w:r>
+          </w:p>
+        </w:tc>
+        <w:tc>
+          <w:tcPr>
+            <w:tcW w:w="1616" w:type="dxa"/>
+          </w:tcPr>
+          <w:p>
+            <w:pPr>
+              <w:rPr>
+                <w:sz w:val="28"/>
+                <w:szCs w:val="28"/>
+              </w:rPr>
+            </w:pPr>
+            <w:r>
+              <w:rPr>
+                <w:sz w:val="28"/>
+                <w:szCs w:val="28"/>
+              </w:rPr>
+              <w:t>7.12</w:t>
+            </w:r>
+          </w:p>
+        </w:tc>
+        <w:tc>
+          <w:tcPr>
+            <w:tcW w:w="1578" w:type="dxa"/>
+          </w:tcPr>
+          <w:p>
+            <w:pPr>
+              <w:rPr>
+                <w:sz w:val="28"/>
+                <w:szCs w:val="28"/>
+              </w:rPr>
+            </w:pPr>
+            <w:r>
+              <w:rPr>
+                <w:sz w:val="28"/>
+                <w:szCs w:val="28"/>
+              </w:rPr>
+              <w:t>123</w:t>
+            </w:r>
+          </w:p>
+        </w:tc>
+      </w:tr>
+      <w:tr>
+        <w:tc>
+          <w:tcPr>
+            <w:tcW w:w="1627" w:type="dxa"/>
+          </w:tcPr>
+          <w:p>
+            <w:pPr>
+              <w:rPr>
+                <w:sz w:val="28"/>
+                <w:szCs w:val="28"/>
+              </w:rPr>
+            </w:pPr>
+            <w:r>
+              <w:rPr>
+                <w:sz w:val="28"/>
+                <w:szCs w:val="28"/>
+              </w:rPr>
+              <w:t>400</w:t>
+            </w:r>
+          </w:p>
+        </w:tc>
+        <w:tc>
+          <w:tcPr>
+            <w:tcW w:w="1518" w:type="dxa"/>
+          </w:tcPr>
+          <w:p>
+            <w:pPr>
+              <w:rPr>
+                <w:sz w:val="28"/>
+                <w:szCs w:val="28"/>
+              </w:rPr>
+            </w:pPr>
+            <w:r>
+              <w:rPr>
+                <w:sz w:val="28"/>
+                <w:szCs w:val="28"/>
+              </w:rPr>
+              <w:t>2</w:t>
+            </w:r>
+          </w:p>
+        </w:tc>
+        <w:tc>
+          <w:tcPr>
+            <w:tcW w:w="1388" w:type="dxa"/>
+          </w:tcPr>
+          <w:p>
+            <w:pPr>
+              <w:rPr>
+                <w:sz w:val="28"/>
+                <w:szCs w:val="28"/>
+              </w:rPr>
+            </w:pPr>
+            <w:r>
+              <w:rPr>
+                <w:sz w:val="28"/>
+                <w:szCs w:val="28"/>
+              </w:rPr>
+              <w:t>2</w:t>
+            </w:r>
+          </w:p>
+        </w:tc>
+        <w:tc>
+          <w:tcPr>
+            <w:tcW w:w="1289" w:type="dxa"/>
+          </w:tcPr>
+          <w:p>
+            <w:pPr>
+              <w:rPr>
+                <w:sz w:val="28"/>
+                <w:szCs w:val="28"/>
+              </w:rPr>
+            </w:pPr>
+            <w:r>
+              <w:rPr>
+                <w:sz w:val="28"/>
+                <w:szCs w:val="28"/>
+              </w:rPr>
+              <w:t>800</w:t>
+            </w:r>
+          </w:p>
+        </w:tc>
+        <w:tc>
+          <w:tcPr>
+            <w:tcW w:w="1616" w:type="dxa"/>
+          </w:tcPr>
+          <w:p>
+            <w:pPr>
+              <w:rPr>
+                <w:sz w:val="28"/>
+                <w:szCs w:val="28"/>
+              </w:rPr>
+            </w:pPr>
+            <w:r>
+              <w:rPr>
+                <w:sz w:val="28"/>
+                <w:szCs w:val="28"/>
+              </w:rPr>
+              <w:t>7.</w:t>
+            </w:r>
+            <w:r>
+              <w:rPr>
+                <w:sz w:val="28"/>
+                <w:szCs w:val="28"/>
+              </w:rPr>
+              <w:t>38</w:t>
+            </w:r>
+          </w:p>
+        </w:tc>
+        <w:tc>
+          <w:tcPr>
+            <w:tcW w:w="1578" w:type="dxa"/>
+          </w:tcPr>
+          <w:p>
+            <w:pPr>
+              <w:rPr>
+                <w:sz w:val="28"/>
+                <w:szCs w:val="28"/>
+              </w:rPr>
+            </w:pPr>
+            <w:r>
+              <w:rPr>
+                <w:sz w:val="28"/>
+                <w:szCs w:val="28"/>
+              </w:rPr>
+              <w:t>65.2</w:t>
+            </w:r>
+          </w:p>
+        </w:tc>
+      </w:tr>
+      <w:tr>
+        <w:tc>
+          <w:tcPr>
+            <w:tcW w:w="1627" w:type="dxa"/>
+          </w:tcPr>
+          <w:p>
+            <w:pPr>
+              <w:rPr>
+                <w:sz w:val="28"/>
+                <w:szCs w:val="28"/>
+              </w:rPr>
+            </w:pPr>
+            <w:r>
+              <w:rPr>
+                <w:sz w:val="28"/>
+                <w:szCs w:val="28"/>
+              </w:rPr>
+              <w:t>600</w:t>
+            </w:r>
+          </w:p>
+        </w:tc>
+        <w:tc>
+          <w:tcPr>
+            <w:tcW w:w="1518" w:type="dxa"/>
+          </w:tcPr>
+          <w:p>
+            <w:pPr>
+              <w:rPr>
+                <w:sz w:val="28"/>
+                <w:szCs w:val="28"/>
+              </w:rPr>
+            </w:pPr>
+            <w:r>
+              <w:rPr>
+                <w:sz w:val="28"/>
+                <w:szCs w:val="28"/>
+              </w:rPr>
+              <w:t>2</w:t>
+            </w:r>
+          </w:p>
+        </w:tc>
+        <w:tc>
+          <w:tcPr>
+            <w:tcW w:w="1388" w:type="dxa"/>
+          </w:tcPr>
+          <w:p>
+            <w:pPr>
+              <w:rPr>
+                <w:sz w:val="28"/>
+                <w:szCs w:val="28"/>
+              </w:rPr>
+            </w:pPr>
+            <w:r>
+              <w:rPr>
+                <w:sz w:val="28"/>
+                <w:szCs w:val="28"/>
+              </w:rPr>
+              <w:t>2</w:t>
+            </w:r>
+          </w:p>
+        </w:tc>
+        <w:tc>
+          <w:tcPr>
+            <w:tcW w:w="1289" w:type="dxa"/>
+          </w:tcPr>
+          <w:p>
+            <w:pPr>
+              <w:rPr>
+                <w:sz w:val="28"/>
+                <w:szCs w:val="28"/>
+              </w:rPr>
+            </w:pPr>
+            <w:r>
+              <w:rPr>
+                <w:sz w:val="28"/>
+                <w:szCs w:val="28"/>
+              </w:rPr>
+              <w:t>1200</w:t>
+            </w:r>
+          </w:p>
+        </w:tc>
+        <w:tc>
+          <w:tcPr>
+            <w:tcW w:w="1616" w:type="dxa"/>
+          </w:tcPr>
+          <w:p>
+            <w:pPr>
+              <w:rPr>
+                <w:sz w:val="28"/>
+                <w:szCs w:val="28"/>
+              </w:rPr>
+            </w:pPr>
+            <w:r>
+              <w:rPr>
+                <w:sz w:val="28"/>
+                <w:szCs w:val="28"/>
+              </w:rPr>
+              <w:t>6.58</w:t>
+            </w:r>
+          </w:p>
+        </w:tc>
+        <w:tc>
+          <w:tcPr>
+            <w:tcW w:w="1578" w:type="dxa"/>
+          </w:tcPr>
+          <w:p>
+            <w:pPr>
+              <w:rPr>
+                <w:sz w:val="28"/>
+                <w:szCs w:val="28"/>
+              </w:rPr>
+            </w:pPr>
+            <w:r>
+              <w:rPr>
+                <w:sz w:val="28"/>
+                <w:szCs w:val="28"/>
+              </w:rPr>
+              <w:t>35.6</w:t>
             </w:r>
           </w:p>
         </w:tc>
@@ -3807,7 +4325,6 @@
                 <w:sz w:val="28"/>
                 <w:szCs w:val="28"/>
               </w:rPr>
-              <w:lastRenderedPageBreak/>
               <w:t>Number of Users</w:t>
             </w:r>
           </w:p>
@@ -3903,23 +4420,7 @@
                 <w:sz w:val="28"/>
                 <w:szCs w:val="28"/>
               </w:rPr>
-              <w:t xml:space="preserve">Average </w:t>
-            </w:r>
-            <w:proofErr w:type="gramStart"/>
-            <w:r>
-              <w:rPr>
-                <w:sz w:val="28"/>
-                <w:szCs w:val="28"/>
-              </w:rPr>
-              <w:t>Error(</w:t>
-            </w:r>
-            <w:proofErr w:type="gramEnd"/>
-            <w:r>
-              <w:rPr>
-                <w:sz w:val="28"/>
-                <w:szCs w:val="28"/>
-              </w:rPr>
-              <w:t>In %)</w:t>
+              <w:t>Average Error(In %)</w:t>
             </w:r>
           </w:p>
         </w:tc>
@@ -4056,7 +4557,7 @@
                 <w:sz w:val="28"/>
                 <w:szCs w:val="28"/>
               </w:rPr>
-              <w:t>0</w:t>
+              <w:t>1.18</w:t>
             </w:r>
           </w:p>
         </w:tc>
@@ -4076,7 +4577,7 @@
                 <w:sz w:val="28"/>
                 <w:szCs w:val="28"/>
               </w:rPr>
-              <w:t>43.32</w:t>
+              <w:t>56.6</w:t>
             </w:r>
           </w:p>
         </w:tc>
@@ -4178,7 +4679,21 @@
                 <w:sz w:val="28"/>
                 <w:szCs w:val="28"/>
               </w:rPr>
-              <w:t>9.78</w:t>
+              <w:t>9.</w:t>
+            </w:r>
+            <w:r>
+              <w:rPr>
+                <w:sz w:val="28"/>
+                <w:szCs w:val="28"/>
+              </w:rPr>
+              <w:t>3</w:t>
+            </w:r>
+            <w:r>
+              <w:rPr>
+                <w:sz w:val="28"/>
+                <w:szCs w:val="28"/>
+              </w:rPr>
+              <w:t>8</w:t>
             </w:r>
           </w:p>
         </w:tc>
@@ -4198,7 +4713,14 @@
                 <w:sz w:val="28"/>
                 <w:szCs w:val="28"/>
               </w:rPr>
-              <w:t>10.14</w:t>
+              <w:t>1</w:t>
+            </w:r>
+            <w:r>
+              <w:rPr>
+                <w:sz w:val="28"/>
+                <w:szCs w:val="28"/>
+              </w:rPr>
+              <w:t>9.31</w:t>
             </w:r>
           </w:p>
         </w:tc>
@@ -4300,7 +4822,7 @@
                 <w:sz w:val="28"/>
                 <w:szCs w:val="28"/>
               </w:rPr>
-              <w:t>52.58</w:t>
+              <w:t>44.91</w:t>
             </w:r>
           </w:p>
         </w:tc>
@@ -4320,7 +4842,21 @@
                 <w:sz w:val="28"/>
                 <w:szCs w:val="28"/>
               </w:rPr>
-              <w:t>11.84</w:t>
+              <w:t>1</w:t>
+            </w:r>
+            <w:r>
+              <w:rPr>
+                <w:sz w:val="28"/>
+                <w:szCs w:val="28"/>
+              </w:rPr>
+              <w:t>5</w:t>
+            </w:r>
+            <w:r>
+              <w:rPr>
+                <w:sz w:val="28"/>
+                <w:szCs w:val="28"/>
+              </w:rPr>
+              <w:t>.8</w:t>
             </w:r>
           </w:p>
         </w:tc>
@@ -4334,14 +4870,14 @@
           <w:noProof/>
         </w:rPr>
         <w:drawing>
-          <wp:inline distT="0" distB="0" distL="0" distR="0" wp14:anchorId="1F7506BF" wp14:editId="679084FB">
+          <wp:inline distT="0" distB="0" distL="0" distR="0" wp14:anchorId="1F7506BF" wp14:editId="4AAE7B1E">
             <wp:extent cx="5486400" cy="3200400"/>
             <wp:effectExtent l="0" t="0" r="0" b="0"/>
             <wp:docPr id="1593791860" name="Chart 2"/>
             <wp:cNvGraphicFramePr/>
             <a:graphic xmlns:a="http://schemas.openxmlformats.org/drawingml/2006/main">
               <a:graphicData uri="http://schemas.openxmlformats.org/drawingml/2006/chart">
-                <c:chart xmlns:c="http://schemas.openxmlformats.org/drawingml/2006/chart" xmlns:r="http://schemas.openxmlformats.org/officeDocument/2006/relationships" r:id="rId10"/>
+                <c:chart xmlns:c="http://schemas.openxmlformats.org/drawingml/2006/chart" xmlns:r="http://schemas.openxmlformats.org/officeDocument/2006/relationships" r:id="rId11"/>
               </a:graphicData>
             </a:graphic>
           </wp:inline>
@@ -4659,6 +5195,95 @@
     </w:lvl>
   </w:abstractNum>
   <w:abstractNum w:abstractNumId="3" w15:restartNumberingAfterBreak="0">
+    <w:nsid w:val="472A56A8"/>
+    <w:multiLevelType w:val="hybridMultilevel"/>
+    <w:tmpl w:val="48AA2F18"/>
+    <w:lvl w:ilvl="0" w:tplc="FFFFFFFF">
+      <w:start w:val="1"/>
+      <w:numFmt w:val="decimal"/>
+      <w:lvlText w:val="%1."/>
+      <w:lvlJc w:val="left"/>
+      <w:pPr>
+        <w:ind w:left="720" w:hanging="360"/>
+      </w:pPr>
+      <w:rPr>
+        <w:rFonts w:hint="default"/>
+      </w:rPr>
+    </w:lvl>
+    <w:lvl w:ilvl="1" w:tplc="FFFFFFFF" w:tentative="1">
+      <w:start w:val="1"/>
+      <w:numFmt w:val="lowerLetter"/>
+      <w:lvlText w:val="%2."/>
+      <w:lvlJc w:val="left"/>
+      <w:pPr>
+        <w:ind w:left="1440" w:hanging="360"/>
+      </w:pPr>
+    </w:lvl>
+    <w:lvl w:ilvl="2" w:tplc="FFFFFFFF" w:tentative="1">
+      <w:start w:val="1"/>
+      <w:numFmt w:val="lowerRoman"/>
+      <w:lvlText w:val="%3."/>
+      <w:lvlJc w:val="right"/>
+      <w:pPr>
+        <w:ind w:left="2160" w:hanging="180"/>
+      </w:pPr>
+    </w:lvl>
+    <w:lvl w:ilvl="3" w:tplc="FFFFFFFF" w:tentative="1">
+      <w:start w:val="1"/>
+      <w:numFmt w:val="decimal"/>
+      <w:lvlText w:val="%4."/>
+      <w:lvlJc w:val="left"/>
+      <w:pPr>
+        <w:ind w:left="2880" w:hanging="360"/>
+      </w:pPr>
+    </w:lvl>
+    <w:lvl w:ilvl="4" w:tplc="FFFFFFFF" w:tentative="1">
+      <w:start w:val="1"/>
+      <w:numFmt w:val="lowerLetter"/>
+      <w:lvlText w:val="%5."/>
+      <w:lvlJc w:val="left"/>
+      <w:pPr>
+        <w:ind w:left="3600" w:hanging="360"/>
+      </w:pPr>
+    </w:lvl>
+    <w:lvl w:ilvl="5" w:tplc="FFFFFFFF" w:tentative="1">
+      <w:start w:val="1"/>
+      <w:numFmt w:val="lowerRoman"/>
+      <w:lvlText w:val="%6."/>
+      <w:lvlJc w:val="right"/>
+      <w:pPr>
+        <w:ind w:left="4320" w:hanging="180"/>
+      </w:pPr>
+    </w:lvl>
+    <w:lvl w:ilvl="6" w:tplc="FFFFFFFF" w:tentative="1">
+      <w:start w:val="1"/>
+      <w:numFmt w:val="decimal"/>
+      <w:lvlText w:val="%7."/>
+      <w:lvlJc w:val="left"/>
+      <w:pPr>
+        <w:ind w:left="5040" w:hanging="360"/>
+      </w:pPr>
+    </w:lvl>
+    <w:lvl w:ilvl="7" w:tplc="FFFFFFFF" w:tentative="1">
+      <w:start w:val="1"/>
+      <w:numFmt w:val="lowerLetter"/>
+      <w:lvlText w:val="%8."/>
+      <w:lvlJc w:val="left"/>
+      <w:pPr>
+        <w:ind w:left="5760" w:hanging="360"/>
+      </w:pPr>
+    </w:lvl>
+    <w:lvl w:ilvl="8" w:tplc="FFFFFFFF" w:tentative="1">
+      <w:start w:val="1"/>
+      <w:numFmt w:val="lowerRoman"/>
+      <w:lvlText w:val="%9."/>
+      <w:lvlJc w:val="right"/>
+      <w:pPr>
+        <w:ind w:left="6480" w:hanging="180"/>
+      </w:pPr>
+    </w:lvl>
+  </w:abstractNum>
+  <w:abstractNum w:abstractNumId="4" w15:restartNumberingAfterBreak="0">
     <w:nsid w:val="57D83DBA"/>
     <w:multiLevelType w:val="hybridMultilevel"/>
     <w:tmpl w:val="9A8A2AC4"/>
@@ -4771,7 +5396,7 @@
       </w:rPr>
     </w:lvl>
   </w:abstractNum>
-  <w:abstractNum w:abstractNumId="4" w15:restartNumberingAfterBreak="0">
+  <w:abstractNum w:abstractNumId="5" w15:restartNumberingAfterBreak="0">
     <w:nsid w:val="77F702D3"/>
     <w:multiLevelType w:val="hybridMultilevel"/>
     <w:tmpl w:val="48AA2F18"/>
@@ -4864,7 +5489,7 @@
     <w:abstractNumId w:val="0"/>
   </w:num>
   <w:num w:numId="2" w16cid:durableId="570164668">
-    <w:abstractNumId w:val="4"/>
+    <w:abstractNumId w:val="5"/>
   </w:num>
   <w:num w:numId="3" w16cid:durableId="1936009836">
     <w:abstractNumId w:val="2"/>
@@ -4873,6 +5498,9 @@
     <w:abstractNumId w:val="1"/>
   </w:num>
   <w:num w:numId="5" w16cid:durableId="629551736">
+    <w:abstractNumId w:val="4"/>
+  </w:num>
+  <w:num w:numId="6" w16cid:durableId="904996949">
     <w:abstractNumId w:val="3"/>
   </w:num>
 </w:numbering>
@@ -5278,6 +5906,7 @@
   <w:style w:type="paragraph" w:default="1" w:styleId="Normal">
     <w:name w:val="Normal"/>
     <w:qFormat/>
+    <w:rsid w:val="003F57CD"/>
   </w:style>
   <w:style w:type="paragraph" w:styleId="Heading1">
     <w:name w:val="heading 1"/>
@@ -5422,6 +6051,36 @@
   </mc:AlternateContent>
   <c:chart>
     <c:title>
+      <c:tx>
+        <c:rich>
+          <a:bodyPr rot="0" spcFirstLastPara="1" vertOverflow="ellipsis" vert="horz" wrap="square" anchor="ctr" anchorCtr="1"/>
+          <a:lstStyle/>
+          <a:p>
+            <a:pPr>
+              <a:defRPr sz="1400" b="0" i="0" u="none" strike="noStrike" kern="1200" spc="0" baseline="0">
+                <a:solidFill>
+                  <a:schemeClr val="tx1">
+                    <a:lumMod val="65000"/>
+                    <a:lumOff val="35000"/>
+                  </a:schemeClr>
+                </a:solidFill>
+                <a:latin typeface="+mn-lt"/>
+                <a:ea typeface="+mn-ea"/>
+                <a:cs typeface="+mn-cs"/>
+              </a:defRPr>
+            </a:pPr>
+            <a:r>
+              <a:rPr lang="en-IN"/>
+              <a:t>Error</a:t>
+            </a:r>
+            <a:r>
+              <a:rPr lang="en-IN" baseline="0"/>
+              <a:t> and Throughput vs Number of Samples</a:t>
+            </a:r>
+            <a:endParaRPr lang="en-IN"/>
+          </a:p>
+        </c:rich>
+      </c:tx>
       <c:overlay val="0"/>
       <c:spPr>
         <a:noFill/>
@@ -5488,7 +6147,7 @@
               <c:f>Sheet1!$A$2:$A$5</c:f>
               <c:numCache>
                 <c:formatCode>General</c:formatCode>
-                <c:ptCount val="3"/>
+                <c:ptCount val="4"/>
                 <c:pt idx="0">
                   <c:v>400</c:v>
                 </c:pt>
@@ -5506,15 +6165,15 @@
               <c:f>Sheet1!$B$2:$B$5</c:f>
               <c:numCache>
                 <c:formatCode>General</c:formatCode>
-                <c:ptCount val="3"/>
+                <c:ptCount val="4"/>
                 <c:pt idx="0">
-                  <c:v>0</c:v>
+                  <c:v>1.18</c:v>
                 </c:pt>
                 <c:pt idx="1">
-                  <c:v>9.7799999999999994</c:v>
+                  <c:v>9.3800000000000008</c:v>
                 </c:pt>
                 <c:pt idx="2">
-                  <c:v>52.58</c:v>
+                  <c:v>44.91</c:v>
                 </c:pt>
               </c:numCache>
             </c:numRef>
@@ -5557,7 +6216,7 @@
               <c:f>Sheet1!$A$2:$A$5</c:f>
               <c:numCache>
                 <c:formatCode>General</c:formatCode>
-                <c:ptCount val="3"/>
+                <c:ptCount val="4"/>
                 <c:pt idx="0">
                   <c:v>400</c:v>
                 </c:pt>
@@ -5575,15 +6234,15 @@
               <c:f>Sheet1!$C$2:$C$5</c:f>
               <c:numCache>
                 <c:formatCode>General</c:formatCode>
-                <c:ptCount val="3"/>
+                <c:ptCount val="4"/>
                 <c:pt idx="0">
-                  <c:v>43.32</c:v>
+                  <c:v>56.6</c:v>
                 </c:pt>
                 <c:pt idx="1">
-                  <c:v>10.14</c:v>
+                  <c:v>19.309999999999999</c:v>
                 </c:pt>
                 <c:pt idx="2">
-                  <c:v>11.84</c:v>
+                  <c:v>15.8</c:v>
                 </c:pt>
               </c:numCache>
             </c:numRef>
@@ -5652,7 +6311,7 @@
                     </c:extLst>
                     <c:numCache>
                       <c:formatCode>General</c:formatCode>
-                      <c:ptCount val="3"/>
+                      <c:ptCount val="4"/>
                       <c:pt idx="0">
                         <c:v>400</c:v>
                       </c:pt>
@@ -5676,7 +6335,7 @@
                     </c:extLst>
                     <c:numCache>
                       <c:formatCode>General</c:formatCode>
-                      <c:ptCount val="3"/>
+                      <c:ptCount val="4"/>
                     </c:numCache>
                   </c:numRef>
                 </c:val>

</xml_diff>